<commit_message>
finalisation fichier rapport word
</commit_message>
<xml_diff>
--- a/P4_03_rapport.docx
+++ b/P4_03_rapport.docx
@@ -2,7 +2,6 @@
 <file path=word/document.xml><?xml version="1.0" encoding="utf-8"?>
 <w:document xmlns:wpc="http://schemas.microsoft.com/office/word/2010/wordprocessingCanvas" xmlns:cx="http://schemas.microsoft.com/office/drawing/2014/chartex" xmlns:cx1="http://schemas.microsoft.com/office/drawing/2015/9/8/chartex" xmlns:cx2="http://schemas.microsoft.com/office/drawing/2015/10/21/chartex" xmlns:cx3="http://schemas.microsoft.com/office/drawing/2016/5/9/chartex" xmlns:cx4="http://schemas.microsoft.com/office/drawing/2016/5/10/chartex" xmlns:cx5="http://schemas.microsoft.com/office/drawing/2016/5/11/chartex" xmlns:cx6="http://schemas.microsoft.com/office/drawing/2016/5/12/chartex" xmlns:cx7="http://schemas.microsoft.com/office/drawing/2016/5/13/chartex" xmlns:cx8="http://schemas.microsoft.com/office/drawing/2016/5/14/chartex" xmlns:mc="http://schemas.openxmlformats.org/markup-compatibility/2006" xmlns:aink="http://schemas.microsoft.com/office/drawing/2016/ink" xmlns:am3d="http://schemas.microsoft.com/office/drawing/2017/model3d" xmlns:o="urn:schemas-microsoft-com:office:office" xmlns:r="http://schemas.openxmlformats.org/officeDocument/2006/relationships" xmlns:m="http://schemas.openxmlformats.org/officeDocument/2006/math" xmlns:v="urn:schemas-microsoft-com:vml" xmlns:wp14="http://schemas.microsoft.com/office/word/2010/wordprocessingDrawing" xmlns:wp="http://schemas.openxmlformats.org/drawingml/2006/wordprocessingDrawing" xmlns:w10="urn:schemas-microsoft-com:office:word" xmlns:w="http://schemas.openxmlformats.org/wordprocessingml/2006/main" xmlns:w14="http://schemas.microsoft.com/office/word/2010/wordml" xmlns:w15="http://schemas.microsoft.com/office/word/2012/wordml" xmlns:w16cex="http://schemas.microsoft.com/office/word/2018/wordml/cex" xmlns:w16cid="http://schemas.microsoft.com/office/word/2016/wordml/cid" xmlns:w16="http://schemas.microsoft.com/office/word/2018/wordml" xmlns:w16se="http://schemas.microsoft.com/office/word/2015/wordml/symex" xmlns:wpg="http://schemas.microsoft.com/office/word/2010/wordprocessingGroup" xmlns:wpi="http://schemas.microsoft.com/office/word/2010/wordprocessingInk" xmlns:wne="http://schemas.microsoft.com/office/word/2006/wordml" xmlns:wps="http://schemas.microsoft.com/office/word/2010/wordprocessingShape" mc:Ignorable="w14 w15 w16se w16cid w16 w16cex wp14">
   <w:body>
-    <w:p/>
     <w:p>
       <w:pPr>
         <w:jc w:val="center"/>
@@ -25,17 +24,6 @@
     </w:p>
     <w:p>
       <w:pPr>
-        <w:jc w:val="center"/>
-        <w:rPr>
-          <w:color w:val="FF0000"/>
-          <w:sz w:val="44"/>
-          <w:szCs w:val="44"/>
-          <w:lang w:val="fr-FR"/>
-        </w:rPr>
-      </w:pPr>
-    </w:p>
-    <w:p>
-      <w:pPr>
         <w:pStyle w:val="ListParagraph"/>
         <w:jc w:val="center"/>
         <w:rPr>
@@ -120,6 +108,18 @@
     <w:p>
       <w:pPr>
         <w:pStyle w:val="ListParagraph"/>
+        <w:jc w:val="center"/>
+        <w:rPr>
+          <w:sz w:val="32"/>
+          <w:szCs w:val="32"/>
+          <w:lang w:val="fr-FR"/>
+        </w:rPr>
+      </w:pPr>
+    </w:p>
+    <w:p>
+      <w:pPr>
+        <w:pStyle w:val="ListParagraph"/>
+        <w:jc w:val="center"/>
         <w:rPr>
           <w:sz w:val="32"/>
           <w:szCs w:val="32"/>
@@ -134,35 +134,195 @@
           <w:ilvl w:val="0"/>
           <w:numId w:val="2"/>
         </w:numPr>
-        <w:rPr>
-          <w:sz w:val="32"/>
-          <w:szCs w:val="32"/>
-          <w:lang w:val="fr-FR"/>
-        </w:rPr>
-      </w:pPr>
-      <w:r>
-        <w:rPr>
-          <w:sz w:val="32"/>
-          <w:szCs w:val="32"/>
-          <w:lang w:val="fr-FR"/>
-        </w:rPr>
-        <w:t xml:space="preserve">L’optimisation des images </w:t>
-      </w:r>
-      <w:r>
-        <w:rPr>
-          <w:sz w:val="32"/>
-          <w:szCs w:val="32"/>
-          <w:lang w:val="fr-FR"/>
-        </w:rPr>
-        <w:t>//insérer comparaison taille image</w:t>
-      </w:r>
-    </w:p>
-    <w:p>
-      <w:pPr>
-        <w:pStyle w:val="ListParagraph"/>
-        <w:rPr>
-          <w:sz w:val="32"/>
-          <w:szCs w:val="32"/>
+        <w:jc w:val="center"/>
+        <w:rPr>
+          <w:color w:val="00B050"/>
+          <w:sz w:val="28"/>
+          <w:szCs w:val="28"/>
+          <w:lang w:val="fr-FR"/>
+        </w:rPr>
+      </w:pPr>
+      <w:r>
+        <w:rPr>
+          <w:color w:val="00B050"/>
+          <w:sz w:val="28"/>
+          <w:szCs w:val="28"/>
+          <w:lang w:val="fr-FR"/>
+        </w:rPr>
+        <w:t>L’optimisation des images</w:t>
+      </w:r>
+    </w:p>
+    <w:p>
+      <w:pPr>
+        <w:pStyle w:val="ListParagraph"/>
+        <w:rPr>
+          <w:sz w:val="24"/>
+          <w:szCs w:val="24"/>
+          <w:lang w:val="fr-FR"/>
+        </w:rPr>
+      </w:pPr>
+      <w:r>
+        <w:rPr>
+          <w:sz w:val="24"/>
+          <w:szCs w:val="24"/>
+          <w:lang w:val="fr-FR"/>
+        </w:rPr>
+        <w:t>Avant :</w:t>
+      </w:r>
+    </w:p>
+    <w:p>
+      <w:pPr>
+        <w:pStyle w:val="ListParagraph"/>
+        <w:jc w:val="center"/>
+        <w:rPr>
+          <w:sz w:val="24"/>
+          <w:szCs w:val="24"/>
+          <w:lang w:val="fr-FR"/>
+        </w:rPr>
+      </w:pPr>
+      <w:r>
+        <w:rPr>
+          <w:noProof/>
+          <w:sz w:val="24"/>
+          <w:szCs w:val="24"/>
+        </w:rPr>
+        <w:drawing>
+          <wp:inline distT="0" distB="0" distL="0" distR="0" wp14:anchorId="1756E842" wp14:editId="7C18F268">
+            <wp:extent cx="5133333" cy="609524"/>
+            <wp:effectExtent l="0" t="0" r="0" b="635"/>
+            <wp:docPr id="4" name="Picture 4"/>
+            <wp:cNvGraphicFramePr>
+              <a:graphicFrameLocks xmlns:a="http://schemas.openxmlformats.org/drawingml/2006/main" noChangeAspect="1"/>
+            </wp:cNvGraphicFramePr>
+            <a:graphic xmlns:a="http://schemas.openxmlformats.org/drawingml/2006/main">
+              <a:graphicData uri="http://schemas.openxmlformats.org/drawingml/2006/picture">
+                <pic:pic xmlns:pic="http://schemas.openxmlformats.org/drawingml/2006/picture">
+                  <pic:nvPicPr>
+                    <pic:cNvPr id="1" name=""/>
+                    <pic:cNvPicPr/>
+                  </pic:nvPicPr>
+                  <pic:blipFill>
+                    <a:blip r:embed="rId5"/>
+                    <a:stretch>
+                      <a:fillRect/>
+                    </a:stretch>
+                  </pic:blipFill>
+                  <pic:spPr>
+                    <a:xfrm>
+                      <a:off x="0" y="0"/>
+                      <a:ext cx="5133333" cy="609524"/>
+                    </a:xfrm>
+                    <a:prstGeom prst="rect">
+                      <a:avLst/>
+                    </a:prstGeom>
+                  </pic:spPr>
+                </pic:pic>
+              </a:graphicData>
+            </a:graphic>
+          </wp:inline>
+        </w:drawing>
+      </w:r>
+    </w:p>
+    <w:p>
+      <w:pPr>
+        <w:pStyle w:val="ListParagraph"/>
+        <w:jc w:val="center"/>
+        <w:rPr>
+          <w:sz w:val="24"/>
+          <w:szCs w:val="24"/>
+          <w:lang w:val="fr-FR"/>
+        </w:rPr>
+      </w:pPr>
+    </w:p>
+    <w:p>
+      <w:pPr>
+        <w:pStyle w:val="ListParagraph"/>
+        <w:rPr>
+          <w:sz w:val="24"/>
+          <w:szCs w:val="24"/>
+          <w:lang w:val="fr-FR"/>
+        </w:rPr>
+      </w:pPr>
+      <w:r>
+        <w:rPr>
+          <w:sz w:val="24"/>
+          <w:szCs w:val="24"/>
+          <w:lang w:val="fr-FR"/>
+        </w:rPr>
+        <w:t>Après :</w:t>
+      </w:r>
+    </w:p>
+    <w:p>
+      <w:pPr>
+        <w:pStyle w:val="ListParagraph"/>
+        <w:jc w:val="center"/>
+        <w:rPr>
+          <w:sz w:val="24"/>
+          <w:szCs w:val="24"/>
+          <w:lang w:val="fr-FR"/>
+        </w:rPr>
+      </w:pPr>
+      <w:r>
+        <w:rPr>
+          <w:noProof/>
+          <w:sz w:val="24"/>
+          <w:szCs w:val="24"/>
+        </w:rPr>
+        <w:drawing>
+          <wp:inline distT="0" distB="0" distL="0" distR="0" wp14:anchorId="68EB8FF4" wp14:editId="2FFE6E31">
+            <wp:extent cx="5123809" cy="552381"/>
+            <wp:effectExtent l="0" t="0" r="1270" b="635"/>
+            <wp:docPr id="5" name="Picture 5"/>
+            <wp:cNvGraphicFramePr>
+              <a:graphicFrameLocks xmlns:a="http://schemas.openxmlformats.org/drawingml/2006/main" noChangeAspect="1"/>
+            </wp:cNvGraphicFramePr>
+            <a:graphic xmlns:a="http://schemas.openxmlformats.org/drawingml/2006/main">
+              <a:graphicData uri="http://schemas.openxmlformats.org/drawingml/2006/picture">
+                <pic:pic xmlns:pic="http://schemas.openxmlformats.org/drawingml/2006/picture">
+                  <pic:nvPicPr>
+                    <pic:cNvPr id="1" name=""/>
+                    <pic:cNvPicPr/>
+                  </pic:nvPicPr>
+                  <pic:blipFill>
+                    <a:blip r:embed="rId6"/>
+                    <a:stretch>
+                      <a:fillRect/>
+                    </a:stretch>
+                  </pic:blipFill>
+                  <pic:spPr>
+                    <a:xfrm>
+                      <a:off x="0" y="0"/>
+                      <a:ext cx="5123809" cy="552381"/>
+                    </a:xfrm>
+                    <a:prstGeom prst="rect">
+                      <a:avLst/>
+                    </a:prstGeom>
+                  </pic:spPr>
+                </pic:pic>
+              </a:graphicData>
+            </a:graphic>
+          </wp:inline>
+        </w:drawing>
+      </w:r>
+    </w:p>
+    <w:p>
+      <w:pPr>
+        <w:pStyle w:val="ListParagraph"/>
+        <w:jc w:val="center"/>
+        <w:rPr>
+          <w:sz w:val="24"/>
+          <w:szCs w:val="24"/>
+          <w:lang w:val="fr-FR"/>
+        </w:rPr>
+      </w:pPr>
+    </w:p>
+    <w:p>
+      <w:pPr>
+        <w:pStyle w:val="ListParagraph"/>
+        <w:jc w:val="center"/>
+        <w:rPr>
+          <w:sz w:val="24"/>
+          <w:szCs w:val="24"/>
           <w:lang w:val="fr-FR"/>
         </w:rPr>
       </w:pPr>
@@ -174,44 +334,198 @@
           <w:ilvl w:val="0"/>
           <w:numId w:val="2"/>
         </w:numPr>
-        <w:rPr>
-          <w:sz w:val="32"/>
-          <w:szCs w:val="32"/>
-          <w:lang w:val="fr-FR"/>
-        </w:rPr>
-      </w:pPr>
-      <w:r>
-        <w:rPr>
-          <w:sz w:val="32"/>
-          <w:szCs w:val="32"/>
-          <w:lang w:val="fr-FR"/>
-        </w:rPr>
-        <w:t>La suppression des images ne contenant que</w:t>
-      </w:r>
-      <w:r>
-        <w:rPr>
-          <w:sz w:val="32"/>
-          <w:szCs w:val="32"/>
-          <w:lang w:val="fr-FR"/>
-        </w:rPr>
-        <w:t xml:space="preserve"> du text</w:t>
-      </w:r>
-      <w:r>
-        <w:rPr>
-          <w:sz w:val="32"/>
-          <w:szCs w:val="32"/>
-          <w:lang w:val="fr-FR"/>
-        </w:rPr>
-        <w:t>e //montrer code</w:t>
-      </w:r>
-      <w:r>
-        <w:rPr>
-          <w:sz w:val="32"/>
-          <w:szCs w:val="32"/>
-          <w:lang w:val="fr-FR"/>
-        </w:rPr>
-        <w:br/>
-      </w:r>
+        <w:jc w:val="center"/>
+        <w:rPr>
+          <w:color w:val="00B050"/>
+          <w:sz w:val="28"/>
+          <w:szCs w:val="28"/>
+          <w:lang w:val="fr-FR"/>
+        </w:rPr>
+      </w:pPr>
+      <w:r>
+        <w:rPr>
+          <w:color w:val="00B050"/>
+          <w:sz w:val="28"/>
+          <w:szCs w:val="28"/>
+          <w:lang w:val="fr-FR"/>
+        </w:rPr>
+        <w:t>La suppression des images ne contenant que du texte</w:t>
+      </w:r>
+    </w:p>
+    <w:p>
+      <w:pPr>
+        <w:pStyle w:val="ListParagraph"/>
+        <w:rPr>
+          <w:sz w:val="24"/>
+          <w:szCs w:val="24"/>
+          <w:lang w:val="fr-FR"/>
+        </w:rPr>
+      </w:pPr>
+      <w:r>
+        <w:rPr>
+          <w:sz w:val="24"/>
+          <w:szCs w:val="24"/>
+          <w:lang w:val="fr-FR"/>
+        </w:rPr>
+        <w:t>Avant :</w:t>
+      </w:r>
+    </w:p>
+    <w:p>
+      <w:pPr>
+        <w:pStyle w:val="ListParagraph"/>
+        <w:jc w:val="center"/>
+        <w:rPr>
+          <w:sz w:val="24"/>
+          <w:szCs w:val="24"/>
+          <w:lang w:val="fr-FR"/>
+        </w:rPr>
+      </w:pPr>
+      <w:r>
+        <w:rPr>
+          <w:noProof/>
+          <w:sz w:val="24"/>
+          <w:szCs w:val="24"/>
+        </w:rPr>
+        <w:drawing>
+          <wp:inline distT="0" distB="0" distL="0" distR="0" wp14:anchorId="4C77A1CD" wp14:editId="4A03ED9A">
+            <wp:extent cx="5943600" cy="705485"/>
+            <wp:effectExtent l="0" t="0" r="0" b="0"/>
+            <wp:docPr id="6" name="Picture 6"/>
+            <wp:cNvGraphicFramePr>
+              <a:graphicFrameLocks xmlns:a="http://schemas.openxmlformats.org/drawingml/2006/main" noChangeAspect="1"/>
+            </wp:cNvGraphicFramePr>
+            <a:graphic xmlns:a="http://schemas.openxmlformats.org/drawingml/2006/main">
+              <a:graphicData uri="http://schemas.openxmlformats.org/drawingml/2006/picture">
+                <pic:pic xmlns:pic="http://schemas.openxmlformats.org/drawingml/2006/picture">
+                  <pic:nvPicPr>
+                    <pic:cNvPr id="1" name=""/>
+                    <pic:cNvPicPr/>
+                  </pic:nvPicPr>
+                  <pic:blipFill>
+                    <a:blip r:embed="rId7"/>
+                    <a:stretch>
+                      <a:fillRect/>
+                    </a:stretch>
+                  </pic:blipFill>
+                  <pic:spPr>
+                    <a:xfrm>
+                      <a:off x="0" y="0"/>
+                      <a:ext cx="5943600" cy="705485"/>
+                    </a:xfrm>
+                    <a:prstGeom prst="rect">
+                      <a:avLst/>
+                    </a:prstGeom>
+                  </pic:spPr>
+                </pic:pic>
+              </a:graphicData>
+            </a:graphic>
+          </wp:inline>
+        </w:drawing>
+      </w:r>
+    </w:p>
+    <w:p>
+      <w:pPr>
+        <w:pStyle w:val="ListParagraph"/>
+        <w:jc w:val="center"/>
+        <w:rPr>
+          <w:sz w:val="24"/>
+          <w:szCs w:val="24"/>
+          <w:lang w:val="fr-FR"/>
+        </w:rPr>
+      </w:pPr>
+    </w:p>
+    <w:p>
+      <w:pPr>
+        <w:pStyle w:val="ListParagraph"/>
+        <w:rPr>
+          <w:sz w:val="24"/>
+          <w:szCs w:val="24"/>
+          <w:lang w:val="fr-FR"/>
+        </w:rPr>
+      </w:pPr>
+      <w:r>
+        <w:rPr>
+          <w:sz w:val="24"/>
+          <w:szCs w:val="24"/>
+          <w:lang w:val="fr-FR"/>
+        </w:rPr>
+        <w:t>Après :</w:t>
+      </w:r>
+    </w:p>
+    <w:p>
+      <w:pPr>
+        <w:pStyle w:val="ListParagraph"/>
+        <w:jc w:val="center"/>
+        <w:rPr>
+          <w:sz w:val="24"/>
+          <w:szCs w:val="24"/>
+          <w:lang w:val="fr-FR"/>
+        </w:rPr>
+      </w:pPr>
+      <w:r>
+        <w:rPr>
+          <w:noProof/>
+          <w:sz w:val="24"/>
+          <w:szCs w:val="24"/>
+        </w:rPr>
+        <w:drawing>
+          <wp:inline distT="0" distB="0" distL="0" distR="0" wp14:anchorId="2A922786" wp14:editId="70F7D620">
+            <wp:extent cx="5943600" cy="849630"/>
+            <wp:effectExtent l="0" t="0" r="0" b="7620"/>
+            <wp:docPr id="8" name="Picture 8"/>
+            <wp:cNvGraphicFramePr>
+              <a:graphicFrameLocks xmlns:a="http://schemas.openxmlformats.org/drawingml/2006/main" noChangeAspect="1"/>
+            </wp:cNvGraphicFramePr>
+            <a:graphic xmlns:a="http://schemas.openxmlformats.org/drawingml/2006/main">
+              <a:graphicData uri="http://schemas.openxmlformats.org/drawingml/2006/picture">
+                <pic:pic xmlns:pic="http://schemas.openxmlformats.org/drawingml/2006/picture">
+                  <pic:nvPicPr>
+                    <pic:cNvPr id="1" name=""/>
+                    <pic:cNvPicPr/>
+                  </pic:nvPicPr>
+                  <pic:blipFill>
+                    <a:blip r:embed="rId8"/>
+                    <a:stretch>
+                      <a:fillRect/>
+                    </a:stretch>
+                  </pic:blipFill>
+                  <pic:spPr>
+                    <a:xfrm>
+                      <a:off x="0" y="0"/>
+                      <a:ext cx="5943600" cy="849630"/>
+                    </a:xfrm>
+                    <a:prstGeom prst="rect">
+                      <a:avLst/>
+                    </a:prstGeom>
+                  </pic:spPr>
+                </pic:pic>
+              </a:graphicData>
+            </a:graphic>
+          </wp:inline>
+        </w:drawing>
+      </w:r>
+    </w:p>
+    <w:p>
+      <w:pPr>
+        <w:pStyle w:val="ListParagraph"/>
+        <w:jc w:val="center"/>
+        <w:rPr>
+          <w:sz w:val="24"/>
+          <w:szCs w:val="24"/>
+          <w:lang w:val="fr-FR"/>
+        </w:rPr>
+      </w:pPr>
+    </w:p>
+    <w:p>
+      <w:pPr>
+        <w:pStyle w:val="ListParagraph"/>
+        <w:jc w:val="center"/>
+        <w:rPr>
+          <w:sz w:val="24"/>
+          <w:szCs w:val="24"/>
+          <w:lang w:val="fr-FR"/>
+        </w:rPr>
+      </w:pPr>
     </w:p>
     <w:p>
       <w:pPr>
@@ -220,93 +534,258 @@
           <w:ilvl w:val="0"/>
           <w:numId w:val="2"/>
         </w:numPr>
-        <w:rPr>
-          <w:sz w:val="32"/>
-          <w:szCs w:val="32"/>
-          <w:lang w:val="fr-FR"/>
-        </w:rPr>
-      </w:pPr>
-      <w:r>
-        <w:rPr>
-          <w:sz w:val="32"/>
-          <w:szCs w:val="32"/>
-          <w:lang w:val="fr-FR"/>
-        </w:rPr>
-        <w:t>Correction des balises contenue</w:t>
-      </w:r>
-      <w:r>
-        <w:rPr>
-          <w:sz w:val="32"/>
-          <w:szCs w:val="32"/>
-          <w:lang w:val="fr-FR"/>
-        </w:rPr>
-        <w:t>s</w:t>
-      </w:r>
-      <w:r>
-        <w:rPr>
-          <w:sz w:val="32"/>
-          <w:szCs w:val="32"/>
-          <w:lang w:val="fr-FR"/>
-        </w:rPr>
-        <w:t xml:space="preserve"> dans le </w:t>
-      </w:r>
-      <w:r>
-        <w:rPr>
-          <w:sz w:val="32"/>
-          <w:szCs w:val="32"/>
+        <w:jc w:val="center"/>
+        <w:rPr>
+          <w:color w:val="00B050"/>
+          <w:sz w:val="28"/>
+          <w:szCs w:val="28"/>
+          <w:lang w:val="fr-FR"/>
+        </w:rPr>
+      </w:pPr>
+      <w:r>
+        <w:rPr>
+          <w:color w:val="00B050"/>
+          <w:sz w:val="28"/>
+          <w:szCs w:val="28"/>
+          <w:lang w:val="fr-FR"/>
+        </w:rPr>
+        <w:t xml:space="preserve">Correction des balises </w:t>
+      </w:r>
+      <w:r>
+        <w:rPr>
+          <w:color w:val="00B050"/>
+          <w:sz w:val="28"/>
+          <w:szCs w:val="28"/>
+          <w:lang w:val="fr-FR"/>
+        </w:rPr>
+        <w:t>du</w:t>
+      </w:r>
+      <w:r>
+        <w:rPr>
+          <w:color w:val="00B050"/>
+          <w:sz w:val="28"/>
+          <w:szCs w:val="28"/>
+          <w:lang w:val="fr-FR"/>
+        </w:rPr>
+        <w:t xml:space="preserve"> </w:t>
+      </w:r>
+      <w:r>
+        <w:rPr>
+          <w:color w:val="00B050"/>
+          <w:sz w:val="28"/>
+          <w:szCs w:val="28"/>
           <w:lang w:val="fr-FR"/>
         </w:rPr>
         <w:t>&lt;</w:t>
       </w:r>
-      <w:proofErr w:type="spellStart"/>
-      <w:r>
-        <w:rPr>
-          <w:sz w:val="32"/>
-          <w:szCs w:val="32"/>
+      <w:r>
+        <w:rPr>
+          <w:color w:val="00B050"/>
+          <w:sz w:val="28"/>
+          <w:szCs w:val="28"/>
           <w:lang w:val="fr-FR"/>
         </w:rPr>
         <w:t>head</w:t>
       </w:r>
-      <w:proofErr w:type="spellEnd"/>
-      <w:r>
-        <w:rPr>
-          <w:sz w:val="32"/>
-          <w:szCs w:val="32"/>
+      <w:r>
+        <w:rPr>
+          <w:color w:val="00B050"/>
+          <w:sz w:val="28"/>
+          <w:szCs w:val="28"/>
           <w:lang w:val="fr-FR"/>
         </w:rPr>
         <w:t>&gt;</w:t>
       </w:r>
       <w:r>
         <w:rPr>
-          <w:sz w:val="32"/>
-          <w:szCs w:val="32"/>
-          <w:lang w:val="fr-FR"/>
-        </w:rPr>
-        <w:t xml:space="preserve"> afin d’améliorer le référencement</w:t>
-      </w:r>
-      <w:r>
-        <w:rPr>
-          <w:sz w:val="32"/>
-          <w:szCs w:val="32"/>
+          <w:color w:val="00B050"/>
+          <w:sz w:val="28"/>
+          <w:szCs w:val="28"/>
           <w:lang w:val="fr-FR"/>
         </w:rPr>
         <w:t xml:space="preserve"> </w:t>
       </w:r>
       <w:r>
         <w:rPr>
-          <w:sz w:val="32"/>
-          <w:szCs w:val="32"/>
-          <w:lang w:val="fr-FR"/>
-        </w:rPr>
-        <w:t>//insérer images code</w:t>
-      </w:r>
-      <w:r>
-        <w:rPr>
-          <w:sz w:val="32"/>
-          <w:szCs w:val="32"/>
+          <w:color w:val="00B050"/>
+          <w:sz w:val="28"/>
+          <w:szCs w:val="28"/>
+          <w:lang w:val="fr-FR"/>
+        </w:rPr>
+        <w:t xml:space="preserve">pour </w:t>
+      </w:r>
+      <w:r>
+        <w:rPr>
+          <w:color w:val="00B050"/>
+          <w:sz w:val="28"/>
+          <w:szCs w:val="28"/>
+          <w:lang w:val="fr-FR"/>
+        </w:rPr>
+        <w:t>améliorer le référencement</w:t>
+      </w:r>
+    </w:p>
+    <w:p>
+      <w:pPr>
+        <w:pStyle w:val="ListParagraph"/>
+        <w:rPr>
+          <w:sz w:val="24"/>
+          <w:szCs w:val="24"/>
+          <w:lang w:val="fr-FR"/>
+        </w:rPr>
+      </w:pPr>
+      <w:r>
+        <w:rPr>
+          <w:sz w:val="24"/>
+          <w:szCs w:val="24"/>
+          <w:lang w:val="fr-FR"/>
+        </w:rPr>
+        <w:t>Avant</w:t>
+      </w:r>
+      <w:r>
+        <w:rPr>
+          <w:sz w:val="24"/>
+          <w:szCs w:val="24"/>
+          <w:lang w:val="fr-FR"/>
+        </w:rPr>
+        <w:t> </w:t>
+      </w:r>
+      <w:r>
+        <w:rPr>
+          <w:sz w:val="24"/>
+          <w:szCs w:val="24"/>
+          <w:lang w:val="fr-FR"/>
+        </w:rPr>
+        <w:t>:</w:t>
+      </w:r>
+    </w:p>
+    <w:p>
+      <w:pPr>
+        <w:pStyle w:val="ListParagraph"/>
+        <w:jc w:val="center"/>
+        <w:rPr>
+          <w:sz w:val="24"/>
+          <w:szCs w:val="24"/>
+          <w:lang w:val="fr-FR"/>
+        </w:rPr>
+      </w:pPr>
+      <w:r>
+        <w:rPr>
+          <w:noProof/>
+          <w:sz w:val="24"/>
+          <w:szCs w:val="24"/>
+        </w:rPr>
+        <w:drawing>
+          <wp:inline distT="0" distB="0" distL="0" distR="0" wp14:anchorId="5FFA2E65" wp14:editId="0C21B109">
+            <wp:extent cx="5943600" cy="821690"/>
+            <wp:effectExtent l="0" t="0" r="0" b="0"/>
+            <wp:docPr id="9" name="Picture 9"/>
+            <wp:cNvGraphicFramePr>
+              <a:graphicFrameLocks xmlns:a="http://schemas.openxmlformats.org/drawingml/2006/main" noChangeAspect="1"/>
+            </wp:cNvGraphicFramePr>
+            <a:graphic xmlns:a="http://schemas.openxmlformats.org/drawingml/2006/main">
+              <a:graphicData uri="http://schemas.openxmlformats.org/drawingml/2006/picture">
+                <pic:pic xmlns:pic="http://schemas.openxmlformats.org/drawingml/2006/picture">
+                  <pic:nvPicPr>
+                    <pic:cNvPr id="1" name=""/>
+                    <pic:cNvPicPr/>
+                  </pic:nvPicPr>
+                  <pic:blipFill>
+                    <a:blip r:embed="rId9"/>
+                    <a:stretch>
+                      <a:fillRect/>
+                    </a:stretch>
+                  </pic:blipFill>
+                  <pic:spPr>
+                    <a:xfrm>
+                      <a:off x="0" y="0"/>
+                      <a:ext cx="5943600" cy="821690"/>
+                    </a:xfrm>
+                    <a:prstGeom prst="rect">
+                      <a:avLst/>
+                    </a:prstGeom>
+                  </pic:spPr>
+                </pic:pic>
+              </a:graphicData>
+            </a:graphic>
+          </wp:inline>
+        </w:drawing>
+      </w:r>
+    </w:p>
+    <w:p>
+      <w:pPr>
+        <w:pStyle w:val="ListParagraph"/>
+        <w:rPr>
+          <w:sz w:val="24"/>
+          <w:szCs w:val="24"/>
+          <w:lang w:val="fr-FR"/>
+        </w:rPr>
+      </w:pPr>
+      <w:r>
+        <w:rPr>
+          <w:sz w:val="24"/>
+          <w:szCs w:val="24"/>
           <w:lang w:val="fr-FR"/>
         </w:rPr>
         <w:br/>
+      </w:r>
+      <w:r>
+        <w:rPr>
+          <w:sz w:val="24"/>
+          <w:szCs w:val="24"/>
+          <w:lang w:val="fr-FR"/>
+        </w:rPr>
+        <w:t>Après :</w:t>
+      </w:r>
+    </w:p>
+    <w:p>
+      <w:pPr>
+        <w:pStyle w:val="ListParagraph"/>
+        <w:jc w:val="center"/>
+        <w:rPr>
+          <w:sz w:val="24"/>
+          <w:szCs w:val="24"/>
+          <w:lang w:val="fr-FR"/>
+        </w:rPr>
+      </w:pPr>
+      <w:r>
+        <w:rPr>
+          <w:noProof/>
+        </w:rPr>
+        <w:drawing>
+          <wp:inline distT="0" distB="0" distL="0" distR="0" wp14:anchorId="4EE6B340" wp14:editId="08BC66DB">
+            <wp:extent cx="5943600" cy="497205"/>
+            <wp:effectExtent l="0" t="0" r="0" b="0"/>
+            <wp:docPr id="10" name="Picture 10"/>
+            <wp:cNvGraphicFramePr>
+              <a:graphicFrameLocks xmlns:a="http://schemas.openxmlformats.org/drawingml/2006/main" noChangeAspect="1"/>
+            </wp:cNvGraphicFramePr>
+            <a:graphic xmlns:a="http://schemas.openxmlformats.org/drawingml/2006/main">
+              <a:graphicData uri="http://schemas.openxmlformats.org/drawingml/2006/picture">
+                <pic:pic xmlns:pic="http://schemas.openxmlformats.org/drawingml/2006/picture">
+                  <pic:nvPicPr>
+                    <pic:cNvPr id="1" name=""/>
+                    <pic:cNvPicPr/>
+                  </pic:nvPicPr>
+                  <pic:blipFill>
+                    <a:blip r:embed="rId10"/>
+                    <a:stretch>
+                      <a:fillRect/>
+                    </a:stretch>
+                  </pic:blipFill>
+                  <pic:spPr>
+                    <a:xfrm>
+                      <a:off x="0" y="0"/>
+                      <a:ext cx="5943600" cy="497205"/>
+                    </a:xfrm>
+                    <a:prstGeom prst="rect">
+                      <a:avLst/>
+                    </a:prstGeom>
+                  </pic:spPr>
+                </pic:pic>
+              </a:graphicData>
+            </a:graphic>
+          </wp:inline>
+        </w:drawing>
       </w:r>
     </w:p>
     <w:p>
@@ -316,69 +795,130 @@
           <w:ilvl w:val="0"/>
           <w:numId w:val="2"/>
         </w:numPr>
-        <w:rPr>
-          <w:sz w:val="32"/>
-          <w:szCs w:val="32"/>
-          <w:lang w:val="fr-FR"/>
-        </w:rPr>
-      </w:pPr>
-      <w:r>
-        <w:rPr>
-          <w:sz w:val="32"/>
-          <w:szCs w:val="32"/>
-          <w:lang w:val="fr-FR"/>
-        </w:rPr>
+        <w:jc w:val="center"/>
+        <w:rPr>
+          <w:color w:val="00B050"/>
+          <w:sz w:val="28"/>
+          <w:szCs w:val="28"/>
+          <w:lang w:val="fr-FR"/>
+        </w:rPr>
+      </w:pPr>
+      <w:r>
+        <w:rPr>
+          <w:color w:val="00B050"/>
+          <w:sz w:val="28"/>
+          <w:szCs w:val="28"/>
+          <w:lang w:val="fr-FR"/>
+        </w:rPr>
+        <w:lastRenderedPageBreak/>
         <w:t>Suppression des technique</w:t>
       </w:r>
       <w:r>
         <w:rPr>
-          <w:sz w:val="32"/>
-          <w:szCs w:val="32"/>
+          <w:color w:val="00B050"/>
+          <w:sz w:val="28"/>
+          <w:szCs w:val="28"/>
           <w:lang w:val="fr-FR"/>
         </w:rPr>
         <w:t>s</w:t>
       </w:r>
       <w:r>
         <w:rPr>
-          <w:sz w:val="32"/>
-          <w:szCs w:val="32"/>
-          <w:lang w:val="fr-FR"/>
-        </w:rPr>
-        <w:t xml:space="preserve"> de </w:t>
-      </w:r>
-      <w:proofErr w:type="spellStart"/>
-      <w:r>
-        <w:rPr>
-          <w:sz w:val="32"/>
-          <w:szCs w:val="32"/>
-          <w:lang w:val="fr-FR"/>
-        </w:rPr>
-        <w:t>BlackHat</w:t>
-      </w:r>
-      <w:proofErr w:type="spellEnd"/>
-      <w:r>
-        <w:rPr>
-          <w:sz w:val="32"/>
-          <w:szCs w:val="32"/>
-          <w:lang w:val="fr-FR"/>
-        </w:rPr>
-        <w:t xml:space="preserve"> </w:t>
-      </w:r>
-      <w:r>
-        <w:rPr>
-          <w:sz w:val="32"/>
-          <w:szCs w:val="32"/>
-          <w:lang w:val="fr-FR"/>
-        </w:rPr>
-        <w:t>//montrer code supprimé</w:t>
-      </w:r>
-    </w:p>
-    <w:p>
-      <w:pPr>
-        <w:pStyle w:val="ListParagraph"/>
-        <w:rPr>
-          <w:sz w:val="32"/>
-          <w:szCs w:val="32"/>
+          <w:color w:val="00B050"/>
+          <w:sz w:val="28"/>
+          <w:szCs w:val="28"/>
+          <w:lang w:val="fr-FR"/>
+        </w:rPr>
+        <w:t xml:space="preserve"> de BlackHat</w:t>
+      </w:r>
+    </w:p>
+    <w:p>
+      <w:pPr>
+        <w:pStyle w:val="ListParagraph"/>
+        <w:rPr>
+          <w:sz w:val="24"/>
+          <w:szCs w:val="24"/>
+          <w:lang w:val="fr-FR"/>
+        </w:rPr>
+      </w:pPr>
+      <w:r>
+        <w:rPr>
+          <w:sz w:val="24"/>
+          <w:szCs w:val="24"/>
+          <w:lang w:val="fr-FR"/>
+        </w:rPr>
+        <w:t>Avant :</w:t>
+      </w:r>
+    </w:p>
+    <w:p>
+      <w:pPr>
+        <w:pStyle w:val="ListParagraph"/>
+        <w:jc w:val="center"/>
+        <w:rPr>
+          <w:sz w:val="24"/>
+          <w:szCs w:val="24"/>
+          <w:lang w:val="fr-FR"/>
+        </w:rPr>
+      </w:pPr>
+      <w:r>
+        <w:rPr>
+          <w:noProof/>
+        </w:rPr>
+        <w:drawing>
+          <wp:inline distT="0" distB="0" distL="0" distR="0" wp14:anchorId="464ED8E0" wp14:editId="448753C5">
+            <wp:extent cx="6048375" cy="1570355"/>
+            <wp:effectExtent l="0" t="0" r="9525" b="0"/>
+            <wp:docPr id="11" name="Picture 11"/>
+            <wp:cNvGraphicFramePr>
+              <a:graphicFrameLocks xmlns:a="http://schemas.openxmlformats.org/drawingml/2006/main" noChangeAspect="1"/>
+            </wp:cNvGraphicFramePr>
+            <a:graphic xmlns:a="http://schemas.openxmlformats.org/drawingml/2006/main">
+              <a:graphicData uri="http://schemas.openxmlformats.org/drawingml/2006/picture">
+                <pic:pic xmlns:pic="http://schemas.openxmlformats.org/drawingml/2006/picture">
+                  <pic:nvPicPr>
+                    <pic:cNvPr id="1" name=""/>
+                    <pic:cNvPicPr/>
+                  </pic:nvPicPr>
+                  <pic:blipFill>
+                    <a:blip r:embed="rId11"/>
+                    <a:stretch>
+                      <a:fillRect/>
+                    </a:stretch>
+                  </pic:blipFill>
+                  <pic:spPr>
+                    <a:xfrm>
+                      <a:off x="0" y="0"/>
+                      <a:ext cx="6048375" cy="1570355"/>
+                    </a:xfrm>
+                    <a:prstGeom prst="rect">
+                      <a:avLst/>
+                    </a:prstGeom>
+                  </pic:spPr>
+                </pic:pic>
+              </a:graphicData>
+            </a:graphic>
+          </wp:inline>
+        </w:drawing>
+      </w:r>
+    </w:p>
+    <w:p>
+      <w:pPr>
+        <w:pStyle w:val="ListParagraph"/>
+        <w:jc w:val="center"/>
+        <w:rPr>
+          <w:sz w:val="24"/>
+          <w:szCs w:val="24"/>
+          <w:lang w:val="fr-FR"/>
+        </w:rPr>
+      </w:pPr>
+    </w:p>
+    <w:p>
+      <w:pPr>
+        <w:pStyle w:val="ListParagraph"/>
+        <w:jc w:val="center"/>
+        <w:rPr>
+          <w:sz w:val="24"/>
+          <w:szCs w:val="24"/>
           <w:lang w:val="fr-FR"/>
         </w:rPr>
       </w:pPr>
@@ -390,43 +930,209 @@
           <w:ilvl w:val="0"/>
           <w:numId w:val="2"/>
         </w:numPr>
-        <w:rPr>
-          <w:sz w:val="32"/>
-          <w:szCs w:val="32"/>
-          <w:lang w:val="fr-FR"/>
-        </w:rPr>
-      </w:pPr>
-      <w:r>
-        <w:rPr>
-          <w:sz w:val="32"/>
-          <w:szCs w:val="32"/>
-          <w:lang w:val="fr-FR"/>
-        </w:rPr>
-        <w:t>Fichiers CCS/JS minifiés</w:t>
-      </w:r>
-      <w:r>
-        <w:rPr>
-          <w:sz w:val="32"/>
-          <w:szCs w:val="32"/>
-          <w:lang w:val="fr-FR"/>
-        </w:rPr>
-        <w:t xml:space="preserve"> </w:t>
-      </w:r>
-      <w:r>
-        <w:rPr>
-          <w:sz w:val="32"/>
-          <w:szCs w:val="32"/>
-          <w:lang w:val="fr-FR"/>
-        </w:rPr>
-        <w:t>//montrer comparaison taille fichiers</w:t>
-      </w:r>
-    </w:p>
-    <w:p>
-      <w:pPr>
-        <w:pStyle w:val="ListParagraph"/>
-        <w:rPr>
-          <w:sz w:val="32"/>
-          <w:szCs w:val="32"/>
+        <w:jc w:val="center"/>
+        <w:rPr>
+          <w:color w:val="00B050"/>
+          <w:sz w:val="28"/>
+          <w:szCs w:val="28"/>
+          <w:lang w:val="fr-FR"/>
+        </w:rPr>
+      </w:pPr>
+      <w:r>
+        <w:rPr>
+          <w:color w:val="00B050"/>
+          <w:sz w:val="28"/>
+          <w:szCs w:val="28"/>
+          <w:lang w:val="fr-FR"/>
+        </w:rPr>
+        <w:t>Fichiers CCS</w:t>
+      </w:r>
+      <w:r>
+        <w:rPr>
+          <w:color w:val="00B050"/>
+          <w:sz w:val="28"/>
+          <w:szCs w:val="28"/>
+          <w:lang w:val="fr-FR"/>
+        </w:rPr>
+        <w:t xml:space="preserve"> et </w:t>
+      </w:r>
+      <w:r>
+        <w:rPr>
+          <w:color w:val="00B050"/>
+          <w:sz w:val="28"/>
+          <w:szCs w:val="28"/>
+          <w:lang w:val="fr-FR"/>
+        </w:rPr>
+        <w:t>JS minifiés</w:t>
+      </w:r>
+    </w:p>
+    <w:p>
+      <w:pPr>
+        <w:pStyle w:val="ListParagraph"/>
+        <w:rPr>
+          <w:sz w:val="24"/>
+          <w:szCs w:val="24"/>
+          <w:lang w:val="fr-FR"/>
+        </w:rPr>
+      </w:pPr>
+      <w:r>
+        <w:rPr>
+          <w:sz w:val="24"/>
+          <w:szCs w:val="24"/>
+          <w:lang w:val="fr-FR"/>
+        </w:rPr>
+        <w:t>Avant :</w:t>
+      </w:r>
+    </w:p>
+    <w:p>
+      <w:pPr>
+        <w:pStyle w:val="ListParagraph"/>
+        <w:jc w:val="center"/>
+        <w:rPr>
+          <w:sz w:val="24"/>
+          <w:szCs w:val="24"/>
+          <w:lang w:val="fr-FR"/>
+        </w:rPr>
+      </w:pPr>
+      <w:r>
+        <w:rPr>
+          <w:noProof/>
+        </w:rPr>
+        <w:drawing>
+          <wp:inline distT="0" distB="0" distL="0" distR="0" wp14:anchorId="55CE620A" wp14:editId="69940561">
+            <wp:extent cx="5114286" cy="742857"/>
+            <wp:effectExtent l="0" t="0" r="0" b="635"/>
+            <wp:docPr id="12" name="Picture 12"/>
+            <wp:cNvGraphicFramePr>
+              <a:graphicFrameLocks xmlns:a="http://schemas.openxmlformats.org/drawingml/2006/main" noChangeAspect="1"/>
+            </wp:cNvGraphicFramePr>
+            <a:graphic xmlns:a="http://schemas.openxmlformats.org/drawingml/2006/main">
+              <a:graphicData uri="http://schemas.openxmlformats.org/drawingml/2006/picture">
+                <pic:pic xmlns:pic="http://schemas.openxmlformats.org/drawingml/2006/picture">
+                  <pic:nvPicPr>
+                    <pic:cNvPr id="1" name=""/>
+                    <pic:cNvPicPr/>
+                  </pic:nvPicPr>
+                  <pic:blipFill>
+                    <a:blip r:embed="rId12"/>
+                    <a:stretch>
+                      <a:fillRect/>
+                    </a:stretch>
+                  </pic:blipFill>
+                  <pic:spPr>
+                    <a:xfrm>
+                      <a:off x="0" y="0"/>
+                      <a:ext cx="5114286" cy="742857"/>
+                    </a:xfrm>
+                    <a:prstGeom prst="rect">
+                      <a:avLst/>
+                    </a:prstGeom>
+                  </pic:spPr>
+                </pic:pic>
+              </a:graphicData>
+            </a:graphic>
+          </wp:inline>
+        </w:drawing>
+      </w:r>
+    </w:p>
+    <w:p>
+      <w:pPr>
+        <w:pStyle w:val="ListParagraph"/>
+        <w:jc w:val="center"/>
+        <w:rPr>
+          <w:sz w:val="24"/>
+          <w:szCs w:val="24"/>
+          <w:lang w:val="fr-FR"/>
+        </w:rPr>
+      </w:pPr>
+    </w:p>
+    <w:p>
+      <w:pPr>
+        <w:pStyle w:val="ListParagraph"/>
+        <w:rPr>
+          <w:sz w:val="24"/>
+          <w:szCs w:val="24"/>
+          <w:lang w:val="fr-FR"/>
+        </w:rPr>
+      </w:pPr>
+      <w:r>
+        <w:rPr>
+          <w:sz w:val="24"/>
+          <w:szCs w:val="24"/>
+          <w:lang w:val="fr-FR"/>
+        </w:rPr>
+        <w:t>Après :</w:t>
+      </w:r>
+    </w:p>
+    <w:p>
+      <w:pPr>
+        <w:pStyle w:val="ListParagraph"/>
+        <w:jc w:val="center"/>
+        <w:rPr>
+          <w:sz w:val="24"/>
+          <w:szCs w:val="24"/>
+          <w:lang w:val="fr-FR"/>
+        </w:rPr>
+      </w:pPr>
+      <w:r>
+        <w:rPr>
+          <w:noProof/>
+        </w:rPr>
+        <w:drawing>
+          <wp:inline distT="0" distB="0" distL="0" distR="0" wp14:anchorId="60611110" wp14:editId="06D871D3">
+            <wp:extent cx="5095238" cy="742857"/>
+            <wp:effectExtent l="0" t="0" r="0" b="635"/>
+            <wp:docPr id="13" name="Picture 13"/>
+            <wp:cNvGraphicFramePr>
+              <a:graphicFrameLocks xmlns:a="http://schemas.openxmlformats.org/drawingml/2006/main" noChangeAspect="1"/>
+            </wp:cNvGraphicFramePr>
+            <a:graphic xmlns:a="http://schemas.openxmlformats.org/drawingml/2006/main">
+              <a:graphicData uri="http://schemas.openxmlformats.org/drawingml/2006/picture">
+                <pic:pic xmlns:pic="http://schemas.openxmlformats.org/drawingml/2006/picture">
+                  <pic:nvPicPr>
+                    <pic:cNvPr id="1" name=""/>
+                    <pic:cNvPicPr/>
+                  </pic:nvPicPr>
+                  <pic:blipFill>
+                    <a:blip r:embed="rId13"/>
+                    <a:stretch>
+                      <a:fillRect/>
+                    </a:stretch>
+                  </pic:blipFill>
+                  <pic:spPr>
+                    <a:xfrm>
+                      <a:off x="0" y="0"/>
+                      <a:ext cx="5095238" cy="742857"/>
+                    </a:xfrm>
+                    <a:prstGeom prst="rect">
+                      <a:avLst/>
+                    </a:prstGeom>
+                  </pic:spPr>
+                </pic:pic>
+              </a:graphicData>
+            </a:graphic>
+          </wp:inline>
+        </w:drawing>
+      </w:r>
+    </w:p>
+    <w:p>
+      <w:pPr>
+        <w:pStyle w:val="ListParagraph"/>
+        <w:jc w:val="center"/>
+        <w:rPr>
+          <w:sz w:val="24"/>
+          <w:szCs w:val="24"/>
+          <w:lang w:val="fr-FR"/>
+        </w:rPr>
+      </w:pPr>
+    </w:p>
+    <w:p>
+      <w:pPr>
+        <w:pStyle w:val="ListParagraph"/>
+        <w:jc w:val="center"/>
+        <w:rPr>
+          <w:sz w:val="24"/>
+          <w:szCs w:val="24"/>
           <w:lang w:val="fr-FR"/>
         </w:rPr>
       </w:pPr>
@@ -438,38 +1144,75 @@
           <w:ilvl w:val="0"/>
           <w:numId w:val="2"/>
         </w:numPr>
-        <w:rPr>
-          <w:sz w:val="32"/>
-          <w:szCs w:val="32"/>
-          <w:lang w:val="fr-FR"/>
-        </w:rPr>
-      </w:pPr>
-      <w:r>
-        <w:rPr>
-          <w:sz w:val="32"/>
-          <w:szCs w:val="32"/>
+        <w:jc w:val="center"/>
+        <w:rPr>
+          <w:color w:val="00B050"/>
+          <w:sz w:val="28"/>
+          <w:szCs w:val="28"/>
+          <w:lang w:val="fr-FR"/>
+        </w:rPr>
+      </w:pPr>
+      <w:r>
+        <w:rPr>
+          <w:color w:val="00B050"/>
+          <w:sz w:val="28"/>
+          <w:szCs w:val="28"/>
           <w:lang w:val="fr-FR"/>
         </w:rPr>
         <w:t>Page 2 supprimée</w:t>
       </w:r>
-      <w:r>
-        <w:rPr>
-          <w:sz w:val="32"/>
-          <w:szCs w:val="32"/>
-          <w:lang w:val="fr-FR"/>
-        </w:rPr>
-        <w:t xml:space="preserve"> //montrer le code fusionné</w:t>
-      </w:r>
-    </w:p>
-    <w:p>
-      <w:pPr>
-        <w:pStyle w:val="ListParagraph"/>
-        <w:rPr>
-          <w:sz w:val="32"/>
-          <w:szCs w:val="32"/>
-          <w:lang w:val="fr-FR"/>
-        </w:rPr>
-      </w:pPr>
+    </w:p>
+    <w:p>
+      <w:pPr>
+        <w:pStyle w:val="ListParagraph"/>
+        <w:jc w:val="center"/>
+        <w:rPr>
+          <w:color w:val="00B050"/>
+          <w:sz w:val="28"/>
+          <w:szCs w:val="28"/>
+          <w:lang w:val="fr-FR"/>
+        </w:rPr>
+      </w:pPr>
+      <w:r>
+        <w:rPr>
+          <w:noProof/>
+        </w:rPr>
+        <w:drawing>
+          <wp:inline distT="0" distB="0" distL="0" distR="0" wp14:anchorId="3319FC42" wp14:editId="1905D39C">
+            <wp:extent cx="1707317" cy="3714750"/>
+            <wp:effectExtent l="0" t="0" r="7620" b="0"/>
+            <wp:docPr id="15" name="Picture 15"/>
+            <wp:cNvGraphicFramePr>
+              <a:graphicFrameLocks xmlns:a="http://schemas.openxmlformats.org/drawingml/2006/main" noChangeAspect="1"/>
+            </wp:cNvGraphicFramePr>
+            <a:graphic xmlns:a="http://schemas.openxmlformats.org/drawingml/2006/main">
+              <a:graphicData uri="http://schemas.openxmlformats.org/drawingml/2006/picture">
+                <pic:pic xmlns:pic="http://schemas.openxmlformats.org/drawingml/2006/picture">
+                  <pic:nvPicPr>
+                    <pic:cNvPr id="1" name=""/>
+                    <pic:cNvPicPr/>
+                  </pic:nvPicPr>
+                  <pic:blipFill>
+                    <a:blip r:embed="rId14"/>
+                    <a:stretch>
+                      <a:fillRect/>
+                    </a:stretch>
+                  </pic:blipFill>
+                  <pic:spPr>
+                    <a:xfrm>
+                      <a:off x="0" y="0"/>
+                      <a:ext cx="1757324" cy="3823554"/>
+                    </a:xfrm>
+                    <a:prstGeom prst="rect">
+                      <a:avLst/>
+                    </a:prstGeom>
+                  </pic:spPr>
+                </pic:pic>
+              </a:graphicData>
+            </a:graphic>
+          </wp:inline>
+        </w:drawing>
+      </w:r>
     </w:p>
     <w:p>
       <w:pPr>
@@ -478,37 +1221,203 @@
           <w:ilvl w:val="0"/>
           <w:numId w:val="2"/>
         </w:numPr>
-        <w:rPr>
-          <w:sz w:val="32"/>
-          <w:szCs w:val="32"/>
-          <w:lang w:val="fr-FR"/>
-        </w:rPr>
-      </w:pPr>
-      <w:r>
-        <w:rPr>
-          <w:sz w:val="32"/>
-          <w:szCs w:val="32"/>
-          <w:lang w:val="fr-FR"/>
-        </w:rPr>
-        <w:t xml:space="preserve">Contraste trop faible //comparaison </w:t>
-      </w:r>
-      <w:proofErr w:type="spellStart"/>
-      <w:r>
-        <w:rPr>
-          <w:sz w:val="32"/>
-          <w:szCs w:val="32"/>
-          <w:lang w:val="fr-FR"/>
-        </w:rPr>
-        <w:t>wave</w:t>
-      </w:r>
-      <w:proofErr w:type="spellEnd"/>
-    </w:p>
-    <w:p>
-      <w:pPr>
-        <w:pStyle w:val="ListParagraph"/>
-        <w:rPr>
-          <w:sz w:val="32"/>
-          <w:szCs w:val="32"/>
+        <w:jc w:val="center"/>
+        <w:rPr>
+          <w:color w:val="00B050"/>
+          <w:sz w:val="28"/>
+          <w:szCs w:val="28"/>
+          <w:lang w:val="fr-FR"/>
+        </w:rPr>
+      </w:pPr>
+      <w:r>
+        <w:rPr>
+          <w:color w:val="00B050"/>
+          <w:sz w:val="28"/>
+          <w:szCs w:val="28"/>
+          <w:lang w:val="fr-FR"/>
+        </w:rPr>
+        <w:lastRenderedPageBreak/>
+        <w:t>Contraste trop faibl</w:t>
+      </w:r>
+      <w:r>
+        <w:rPr>
+          <w:color w:val="00B050"/>
+          <w:sz w:val="28"/>
+          <w:szCs w:val="28"/>
+          <w:lang w:val="fr-FR"/>
+        </w:rPr>
+        <w:t>e</w:t>
+      </w:r>
+    </w:p>
+    <w:p>
+      <w:pPr>
+        <w:pStyle w:val="ListParagraph"/>
+        <w:rPr>
+          <w:sz w:val="24"/>
+          <w:szCs w:val="24"/>
+          <w:lang w:val="fr-FR"/>
+        </w:rPr>
+      </w:pPr>
+      <w:r>
+        <w:rPr>
+          <w:sz w:val="24"/>
+          <w:szCs w:val="24"/>
+          <w:lang w:val="fr-FR"/>
+        </w:rPr>
+        <w:t>Avant :</w:t>
+      </w:r>
+    </w:p>
+    <w:p>
+      <w:pPr>
+        <w:pStyle w:val="ListParagraph"/>
+        <w:jc w:val="center"/>
+        <w:rPr>
+          <w:color w:val="00B050"/>
+          <w:sz w:val="28"/>
+          <w:szCs w:val="28"/>
+          <w:lang w:val="fr-FR"/>
+        </w:rPr>
+      </w:pPr>
+      <w:r>
+        <w:rPr>
+          <w:noProof/>
+        </w:rPr>
+        <w:drawing>
+          <wp:inline distT="0" distB="0" distL="0" distR="0" wp14:anchorId="0D5A5D54" wp14:editId="21523315">
+            <wp:extent cx="1151890" cy="2093148"/>
+            <wp:effectExtent l="0" t="0" r="0" b="2540"/>
+            <wp:docPr id="17" name="Picture 17"/>
+            <wp:cNvGraphicFramePr>
+              <a:graphicFrameLocks xmlns:a="http://schemas.openxmlformats.org/drawingml/2006/main" noChangeAspect="1"/>
+            </wp:cNvGraphicFramePr>
+            <a:graphic xmlns:a="http://schemas.openxmlformats.org/drawingml/2006/main">
+              <a:graphicData uri="http://schemas.openxmlformats.org/drawingml/2006/picture">
+                <pic:pic xmlns:pic="http://schemas.openxmlformats.org/drawingml/2006/picture">
+                  <pic:nvPicPr>
+                    <pic:cNvPr id="1" name=""/>
+                    <pic:cNvPicPr/>
+                  </pic:nvPicPr>
+                  <pic:blipFill>
+                    <a:blip r:embed="rId15"/>
+                    <a:stretch>
+                      <a:fillRect/>
+                    </a:stretch>
+                  </pic:blipFill>
+                  <pic:spPr>
+                    <a:xfrm>
+                      <a:off x="0" y="0"/>
+                      <a:ext cx="1155565" cy="2099826"/>
+                    </a:xfrm>
+                    <a:prstGeom prst="rect">
+                      <a:avLst/>
+                    </a:prstGeom>
+                  </pic:spPr>
+                </pic:pic>
+              </a:graphicData>
+            </a:graphic>
+          </wp:inline>
+        </w:drawing>
+      </w:r>
+    </w:p>
+    <w:p>
+      <w:pPr>
+        <w:pStyle w:val="ListParagraph"/>
+        <w:jc w:val="center"/>
+        <w:rPr>
+          <w:color w:val="00B050"/>
+          <w:sz w:val="28"/>
+          <w:szCs w:val="28"/>
+          <w:lang w:val="fr-FR"/>
+        </w:rPr>
+      </w:pPr>
+    </w:p>
+    <w:p>
+      <w:pPr>
+        <w:pStyle w:val="ListParagraph"/>
+        <w:rPr>
+          <w:sz w:val="24"/>
+          <w:szCs w:val="24"/>
+          <w:lang w:val="fr-FR"/>
+        </w:rPr>
+      </w:pPr>
+      <w:r>
+        <w:rPr>
+          <w:sz w:val="24"/>
+          <w:szCs w:val="24"/>
+          <w:lang w:val="fr-FR"/>
+        </w:rPr>
+        <w:t>Après :</w:t>
+      </w:r>
+    </w:p>
+    <w:p>
+      <w:pPr>
+        <w:pStyle w:val="ListParagraph"/>
+        <w:jc w:val="center"/>
+        <w:rPr>
+          <w:sz w:val="24"/>
+          <w:szCs w:val="24"/>
+          <w:lang w:val="fr-FR"/>
+        </w:rPr>
+      </w:pPr>
+      <w:r>
+        <w:rPr>
+          <w:noProof/>
+        </w:rPr>
+        <w:drawing>
+          <wp:inline distT="0" distB="0" distL="0" distR="0" wp14:anchorId="3AE9B815" wp14:editId="61F4F8C1">
+            <wp:extent cx="1037590" cy="1997845"/>
+            <wp:effectExtent l="0" t="0" r="0" b="2540"/>
+            <wp:docPr id="18" name="Picture 18"/>
+            <wp:cNvGraphicFramePr>
+              <a:graphicFrameLocks xmlns:a="http://schemas.openxmlformats.org/drawingml/2006/main" noChangeAspect="1"/>
+            </wp:cNvGraphicFramePr>
+            <a:graphic xmlns:a="http://schemas.openxmlformats.org/drawingml/2006/main">
+              <a:graphicData uri="http://schemas.openxmlformats.org/drawingml/2006/picture">
+                <pic:pic xmlns:pic="http://schemas.openxmlformats.org/drawingml/2006/picture">
+                  <pic:nvPicPr>
+                    <pic:cNvPr id="1" name=""/>
+                    <pic:cNvPicPr/>
+                  </pic:nvPicPr>
+                  <pic:blipFill>
+                    <a:blip r:embed="rId16"/>
+                    <a:stretch>
+                      <a:fillRect/>
+                    </a:stretch>
+                  </pic:blipFill>
+                  <pic:spPr>
+                    <a:xfrm>
+                      <a:off x="0" y="0"/>
+                      <a:ext cx="1040223" cy="2002915"/>
+                    </a:xfrm>
+                    <a:prstGeom prst="rect">
+                      <a:avLst/>
+                    </a:prstGeom>
+                  </pic:spPr>
+                </pic:pic>
+              </a:graphicData>
+            </a:graphic>
+          </wp:inline>
+        </w:drawing>
+      </w:r>
+    </w:p>
+    <w:p>
+      <w:pPr>
+        <w:pStyle w:val="ListParagraph"/>
+        <w:jc w:val="center"/>
+        <w:rPr>
+          <w:sz w:val="24"/>
+          <w:szCs w:val="24"/>
+          <w:lang w:val="fr-FR"/>
+        </w:rPr>
+      </w:pPr>
+    </w:p>
+    <w:p>
+      <w:pPr>
+        <w:pStyle w:val="ListParagraph"/>
+        <w:jc w:val="center"/>
+        <w:rPr>
+          <w:sz w:val="24"/>
+          <w:szCs w:val="24"/>
           <w:lang w:val="fr-FR"/>
         </w:rPr>
       </w:pPr>
@@ -520,27 +1429,229 @@
           <w:ilvl w:val="0"/>
           <w:numId w:val="2"/>
         </w:numPr>
-        <w:rPr>
-          <w:sz w:val="32"/>
-          <w:szCs w:val="32"/>
-          <w:lang w:val="fr-FR"/>
-        </w:rPr>
-      </w:pPr>
-      <w:r>
-        <w:rPr>
-          <w:sz w:val="32"/>
-          <w:szCs w:val="32"/>
-          <w:lang w:val="fr-FR"/>
-        </w:rPr>
-        <w:t>Formulaire invalide //montrer erreur champ sur page</w:t>
-      </w:r>
-    </w:p>
-    <w:p>
-      <w:pPr>
-        <w:pStyle w:val="ListParagraph"/>
-        <w:rPr>
-          <w:sz w:val="32"/>
-          <w:szCs w:val="32"/>
+        <w:jc w:val="center"/>
+        <w:rPr>
+          <w:color w:val="00B050"/>
+          <w:sz w:val="28"/>
+          <w:szCs w:val="28"/>
+          <w:lang w:val="fr-FR"/>
+        </w:rPr>
+      </w:pPr>
+      <w:r>
+        <w:rPr>
+          <w:color w:val="00B050"/>
+          <w:sz w:val="28"/>
+          <w:szCs w:val="28"/>
+          <w:lang w:val="fr-FR"/>
+        </w:rPr>
+        <w:t>Formulaire invalide</w:t>
+      </w:r>
+    </w:p>
+    <w:p>
+      <w:pPr>
+        <w:pStyle w:val="ListParagraph"/>
+        <w:rPr>
+          <w:sz w:val="24"/>
+          <w:szCs w:val="24"/>
+          <w:lang w:val="fr-FR"/>
+        </w:rPr>
+      </w:pPr>
+      <w:r>
+        <w:rPr>
+          <w:sz w:val="24"/>
+          <w:szCs w:val="24"/>
+          <w:lang w:val="fr-FR"/>
+        </w:rPr>
+        <w:t>Avant :</w:t>
+      </w:r>
+    </w:p>
+    <w:p>
+      <w:pPr>
+        <w:pStyle w:val="ListParagraph"/>
+        <w:jc w:val="center"/>
+        <w:rPr>
+          <w:sz w:val="24"/>
+          <w:szCs w:val="24"/>
+          <w:lang w:val="fr-FR"/>
+        </w:rPr>
+      </w:pPr>
+      <w:r>
+        <w:rPr>
+          <w:noProof/>
+        </w:rPr>
+        <w:drawing>
+          <wp:inline distT="0" distB="0" distL="0" distR="0" wp14:anchorId="7D781BF0" wp14:editId="03D4BCBA">
+            <wp:extent cx="5419048" cy="1152381"/>
+            <wp:effectExtent l="0" t="0" r="0" b="0"/>
+            <wp:docPr id="23" name="Picture 23"/>
+            <wp:cNvGraphicFramePr>
+              <a:graphicFrameLocks xmlns:a="http://schemas.openxmlformats.org/drawingml/2006/main" noChangeAspect="1"/>
+            </wp:cNvGraphicFramePr>
+            <a:graphic xmlns:a="http://schemas.openxmlformats.org/drawingml/2006/main">
+              <a:graphicData uri="http://schemas.openxmlformats.org/drawingml/2006/picture">
+                <pic:pic xmlns:pic="http://schemas.openxmlformats.org/drawingml/2006/picture">
+                  <pic:nvPicPr>
+                    <pic:cNvPr id="1" name=""/>
+                    <pic:cNvPicPr/>
+                  </pic:nvPicPr>
+                  <pic:blipFill>
+                    <a:blip r:embed="rId17"/>
+                    <a:stretch>
+                      <a:fillRect/>
+                    </a:stretch>
+                  </pic:blipFill>
+                  <pic:spPr>
+                    <a:xfrm>
+                      <a:off x="0" y="0"/>
+                      <a:ext cx="5419048" cy="1152381"/>
+                    </a:xfrm>
+                    <a:prstGeom prst="rect">
+                      <a:avLst/>
+                    </a:prstGeom>
+                  </pic:spPr>
+                </pic:pic>
+              </a:graphicData>
+            </a:graphic>
+          </wp:inline>
+        </w:drawing>
+      </w:r>
+    </w:p>
+    <w:p>
+      <w:pPr>
+        <w:pStyle w:val="ListParagraph"/>
+        <w:jc w:val="center"/>
+        <w:rPr>
+          <w:sz w:val="24"/>
+          <w:szCs w:val="24"/>
+          <w:lang w:val="fr-FR"/>
+        </w:rPr>
+      </w:pPr>
+    </w:p>
+    <w:p>
+      <w:pPr>
+        <w:pStyle w:val="ListParagraph"/>
+        <w:rPr>
+          <w:sz w:val="24"/>
+          <w:szCs w:val="24"/>
+          <w:lang w:val="fr-FR"/>
+        </w:rPr>
+      </w:pPr>
+      <w:r>
+        <w:rPr>
+          <w:sz w:val="24"/>
+          <w:szCs w:val="24"/>
+          <w:lang w:val="fr-FR"/>
+        </w:rPr>
+        <w:t>Après :</w:t>
+      </w:r>
+    </w:p>
+    <w:p>
+      <w:pPr>
+        <w:pStyle w:val="ListParagraph"/>
+        <w:jc w:val="center"/>
+        <w:rPr>
+          <w:sz w:val="24"/>
+          <w:szCs w:val="24"/>
+          <w:lang w:val="fr-FR"/>
+        </w:rPr>
+      </w:pPr>
+      <w:r>
+        <w:rPr>
+          <w:noProof/>
+        </w:rPr>
+        <w:drawing>
+          <wp:inline distT="0" distB="0" distL="0" distR="0" wp14:anchorId="46CB96DF" wp14:editId="4FB7D051">
+            <wp:extent cx="5342754" cy="387350"/>
+            <wp:effectExtent l="0" t="0" r="0" b="0"/>
+            <wp:docPr id="24" name="Picture 24"/>
+            <wp:cNvGraphicFramePr>
+              <a:graphicFrameLocks xmlns:a="http://schemas.openxmlformats.org/drawingml/2006/main" noChangeAspect="1"/>
+            </wp:cNvGraphicFramePr>
+            <a:graphic xmlns:a="http://schemas.openxmlformats.org/drawingml/2006/main">
+              <a:graphicData uri="http://schemas.openxmlformats.org/drawingml/2006/picture">
+                <pic:pic xmlns:pic="http://schemas.openxmlformats.org/drawingml/2006/picture">
+                  <pic:nvPicPr>
+                    <pic:cNvPr id="1" name=""/>
+                    <pic:cNvPicPr/>
+                  </pic:nvPicPr>
+                  <pic:blipFill>
+                    <a:blip r:embed="rId18"/>
+                    <a:stretch>
+                      <a:fillRect/>
+                    </a:stretch>
+                  </pic:blipFill>
+                  <pic:spPr>
+                    <a:xfrm>
+                      <a:off x="0" y="0"/>
+                      <a:ext cx="6041388" cy="438001"/>
+                    </a:xfrm>
+                    <a:prstGeom prst="rect">
+                      <a:avLst/>
+                    </a:prstGeom>
+                  </pic:spPr>
+                </pic:pic>
+              </a:graphicData>
+            </a:graphic>
+          </wp:inline>
+        </w:drawing>
+      </w:r>
+    </w:p>
+    <w:p>
+      <w:pPr>
+        <w:pStyle w:val="ListParagraph"/>
+        <w:rPr>
+          <w:sz w:val="24"/>
+          <w:szCs w:val="24"/>
+          <w:lang w:val="fr-FR"/>
+        </w:rPr>
+      </w:pPr>
+    </w:p>
+    <w:p>
+      <w:pPr>
+        <w:pStyle w:val="ListParagraph"/>
+        <w:rPr>
+          <w:sz w:val="24"/>
+          <w:szCs w:val="24"/>
+          <w:lang w:val="fr-FR"/>
+        </w:rPr>
+      </w:pPr>
+    </w:p>
+    <w:p>
+      <w:pPr>
+        <w:pStyle w:val="ListParagraph"/>
+        <w:rPr>
+          <w:sz w:val="24"/>
+          <w:szCs w:val="24"/>
+          <w:lang w:val="fr-FR"/>
+        </w:rPr>
+      </w:pPr>
+    </w:p>
+    <w:p>
+      <w:pPr>
+        <w:pStyle w:val="ListParagraph"/>
+        <w:rPr>
+          <w:sz w:val="24"/>
+          <w:szCs w:val="24"/>
+          <w:lang w:val="fr-FR"/>
+        </w:rPr>
+      </w:pPr>
+    </w:p>
+    <w:p>
+      <w:pPr>
+        <w:pStyle w:val="ListParagraph"/>
+        <w:rPr>
+          <w:sz w:val="24"/>
+          <w:szCs w:val="24"/>
+          <w:lang w:val="fr-FR"/>
+        </w:rPr>
+      </w:pPr>
+    </w:p>
+    <w:p>
+      <w:pPr>
+        <w:pStyle w:val="ListParagraph"/>
+        <w:rPr>
+          <w:sz w:val="24"/>
+          <w:szCs w:val="24"/>
           <w:lang w:val="fr-FR"/>
         </w:rPr>
       </w:pPr>
@@ -552,61 +1663,226 @@
           <w:ilvl w:val="0"/>
           <w:numId w:val="2"/>
         </w:numPr>
-        <w:rPr>
-          <w:sz w:val="32"/>
-          <w:szCs w:val="32"/>
-          <w:lang w:val="fr-FR"/>
-        </w:rPr>
-      </w:pPr>
-      <w:r>
-        <w:rPr>
-          <w:sz w:val="32"/>
-          <w:szCs w:val="32"/>
-          <w:lang w:val="fr-FR"/>
-        </w:rPr>
-        <w:t xml:space="preserve">Suppression des lien annuaires du </w:t>
-      </w:r>
-      <w:r>
-        <w:rPr>
-          <w:sz w:val="32"/>
-          <w:szCs w:val="32"/>
+        <w:jc w:val="center"/>
+        <w:rPr>
+          <w:color w:val="00B050"/>
+          <w:sz w:val="28"/>
+          <w:szCs w:val="28"/>
+          <w:lang w:val="fr-FR"/>
+        </w:rPr>
+      </w:pPr>
+      <w:r>
+        <w:rPr>
+          <w:color w:val="00B050"/>
+          <w:sz w:val="28"/>
+          <w:szCs w:val="28"/>
+          <w:lang w:val="fr-FR"/>
+        </w:rPr>
+        <w:lastRenderedPageBreak/>
+        <w:t>Suppression des lien</w:t>
+      </w:r>
+      <w:r>
+        <w:rPr>
+          <w:color w:val="00B050"/>
+          <w:sz w:val="28"/>
+          <w:szCs w:val="28"/>
+          <w:lang w:val="fr-FR"/>
+        </w:rPr>
+        <w:t>s</w:t>
+      </w:r>
+      <w:r>
+        <w:rPr>
+          <w:color w:val="00B050"/>
+          <w:sz w:val="28"/>
+          <w:szCs w:val="28"/>
+          <w:lang w:val="fr-FR"/>
+        </w:rPr>
+        <w:t xml:space="preserve"> annuaires du </w:t>
+      </w:r>
+      <w:r>
+        <w:rPr>
+          <w:color w:val="00B050"/>
+          <w:sz w:val="28"/>
+          <w:szCs w:val="28"/>
           <w:lang w:val="fr-FR"/>
         </w:rPr>
         <w:t>&lt;</w:t>
       </w:r>
-      <w:proofErr w:type="spellStart"/>
-      <w:r>
-        <w:rPr>
-          <w:sz w:val="32"/>
-          <w:szCs w:val="32"/>
+      <w:r>
+        <w:rPr>
+          <w:color w:val="00B050"/>
+          <w:sz w:val="28"/>
+          <w:szCs w:val="28"/>
           <w:lang w:val="fr-FR"/>
         </w:rPr>
         <w:t>footer</w:t>
       </w:r>
-      <w:proofErr w:type="spellEnd"/>
-      <w:r>
-        <w:rPr>
-          <w:sz w:val="32"/>
-          <w:szCs w:val="32"/>
+      <w:r>
+        <w:rPr>
+          <w:color w:val="00B050"/>
+          <w:sz w:val="28"/>
+          <w:szCs w:val="28"/>
           <w:lang w:val="fr-FR"/>
         </w:rPr>
         <w:t>&gt;</w:t>
       </w:r>
-      <w:r>
-        <w:rPr>
-          <w:sz w:val="32"/>
-          <w:szCs w:val="32"/>
-          <w:lang w:val="fr-FR"/>
-        </w:rPr>
-        <w:t xml:space="preserve"> //montrer site</w:t>
-      </w:r>
-    </w:p>
-    <w:p>
-      <w:pPr>
-        <w:pStyle w:val="ListParagraph"/>
-        <w:rPr>
-          <w:sz w:val="32"/>
-          <w:szCs w:val="32"/>
+    </w:p>
+    <w:p>
+      <w:pPr>
+        <w:ind w:firstLine="720"/>
+        <w:rPr>
+          <w:sz w:val="24"/>
+          <w:szCs w:val="24"/>
+          <w:lang w:val="fr-FR"/>
+        </w:rPr>
+      </w:pPr>
+      <w:r>
+        <w:rPr>
+          <w:sz w:val="24"/>
+          <w:szCs w:val="24"/>
+          <w:lang w:val="fr-FR"/>
+        </w:rPr>
+        <w:t>Avant :</w:t>
+      </w:r>
+    </w:p>
+    <w:p>
+      <w:pPr>
+        <w:ind w:left="1440"/>
+        <w:rPr>
+          <w:color w:val="00B050"/>
+          <w:sz w:val="28"/>
+          <w:szCs w:val="28"/>
+          <w:lang w:val="fr-FR"/>
+        </w:rPr>
+      </w:pPr>
+      <w:r>
+        <w:rPr>
+          <w:noProof/>
+        </w:rPr>
+        <w:drawing>
+          <wp:inline distT="0" distB="0" distL="0" distR="0" wp14:anchorId="47FB7EC9" wp14:editId="02C8C967">
+            <wp:extent cx="5524500" cy="1550514"/>
+            <wp:effectExtent l="0" t="0" r="0" b="0"/>
+            <wp:docPr id="21" name="Picture 21"/>
+            <wp:cNvGraphicFramePr>
+              <a:graphicFrameLocks xmlns:a="http://schemas.openxmlformats.org/drawingml/2006/main" noChangeAspect="1"/>
+            </wp:cNvGraphicFramePr>
+            <a:graphic xmlns:a="http://schemas.openxmlformats.org/drawingml/2006/main">
+              <a:graphicData uri="http://schemas.openxmlformats.org/drawingml/2006/picture">
+                <pic:pic xmlns:pic="http://schemas.openxmlformats.org/drawingml/2006/picture">
+                  <pic:nvPicPr>
+                    <pic:cNvPr id="1" name=""/>
+                    <pic:cNvPicPr/>
+                  </pic:nvPicPr>
+                  <pic:blipFill>
+                    <a:blip r:embed="rId19"/>
+                    <a:stretch>
+                      <a:fillRect/>
+                    </a:stretch>
+                  </pic:blipFill>
+                  <pic:spPr>
+                    <a:xfrm>
+                      <a:off x="0" y="0"/>
+                      <a:ext cx="5758438" cy="1616171"/>
+                    </a:xfrm>
+                    <a:prstGeom prst="rect">
+                      <a:avLst/>
+                    </a:prstGeom>
+                  </pic:spPr>
+                </pic:pic>
+              </a:graphicData>
+            </a:graphic>
+          </wp:inline>
+        </w:drawing>
+      </w:r>
+    </w:p>
+    <w:p>
+      <w:pPr>
+        <w:ind w:left="720"/>
+        <w:rPr>
+          <w:sz w:val="24"/>
+          <w:szCs w:val="24"/>
+          <w:lang w:val="fr-FR"/>
+        </w:rPr>
+      </w:pPr>
+      <w:r>
+        <w:rPr>
+          <w:sz w:val="24"/>
+          <w:szCs w:val="24"/>
+          <w:lang w:val="fr-FR"/>
+        </w:rPr>
+        <w:t>Après :</w:t>
+      </w:r>
+    </w:p>
+    <w:p>
+      <w:pPr>
+        <w:jc w:val="center"/>
+        <w:rPr>
+          <w:color w:val="00B050"/>
+          <w:sz w:val="28"/>
+          <w:szCs w:val="28"/>
+          <w:lang w:val="fr-FR"/>
+        </w:rPr>
+      </w:pPr>
+      <w:r>
+        <w:rPr>
+          <w:noProof/>
+        </w:rPr>
+        <w:drawing>
+          <wp:inline distT="0" distB="0" distL="0" distR="0" wp14:anchorId="391CA4D0" wp14:editId="1AEB8267">
+            <wp:extent cx="2847619" cy="1323810"/>
+            <wp:effectExtent l="0" t="0" r="0" b="0"/>
+            <wp:docPr id="22" name="Picture 22"/>
+            <wp:cNvGraphicFramePr>
+              <a:graphicFrameLocks xmlns:a="http://schemas.openxmlformats.org/drawingml/2006/main" noChangeAspect="1"/>
+            </wp:cNvGraphicFramePr>
+            <a:graphic xmlns:a="http://schemas.openxmlformats.org/drawingml/2006/main">
+              <a:graphicData uri="http://schemas.openxmlformats.org/drawingml/2006/picture">
+                <pic:pic xmlns:pic="http://schemas.openxmlformats.org/drawingml/2006/picture">
+                  <pic:nvPicPr>
+                    <pic:cNvPr id="1" name=""/>
+                    <pic:cNvPicPr/>
+                  </pic:nvPicPr>
+                  <pic:blipFill>
+                    <a:blip r:embed="rId20"/>
+                    <a:stretch>
+                      <a:fillRect/>
+                    </a:stretch>
+                  </pic:blipFill>
+                  <pic:spPr>
+                    <a:xfrm>
+                      <a:off x="0" y="0"/>
+                      <a:ext cx="2847619" cy="1323810"/>
+                    </a:xfrm>
+                    <a:prstGeom prst="rect">
+                      <a:avLst/>
+                    </a:prstGeom>
+                  </pic:spPr>
+                </pic:pic>
+              </a:graphicData>
+            </a:graphic>
+          </wp:inline>
+        </w:drawing>
+      </w:r>
+    </w:p>
+    <w:p>
+      <w:pPr>
+        <w:pStyle w:val="ListParagraph"/>
+        <w:jc w:val="center"/>
+        <w:rPr>
+          <w:sz w:val="24"/>
+          <w:szCs w:val="24"/>
+          <w:lang w:val="fr-FR"/>
+        </w:rPr>
+      </w:pPr>
+    </w:p>
+    <w:p>
+      <w:pPr>
+        <w:pStyle w:val="ListParagraph"/>
+        <w:jc w:val="center"/>
+        <w:rPr>
+          <w:sz w:val="24"/>
+          <w:szCs w:val="24"/>
           <w:lang w:val="fr-FR"/>
         </w:rPr>
       </w:pPr>
@@ -618,39 +1894,200 @@
           <w:ilvl w:val="0"/>
           <w:numId w:val="2"/>
         </w:numPr>
-        <w:rPr>
-          <w:sz w:val="32"/>
-          <w:szCs w:val="32"/>
-          <w:lang w:val="fr-FR"/>
-        </w:rPr>
-      </w:pPr>
-      <w:r>
-        <w:rPr>
-          <w:sz w:val="32"/>
-          <w:szCs w:val="32"/>
-          <w:lang w:val="fr-FR"/>
-        </w:rPr>
-        <w:t>Chargement</w:t>
-      </w:r>
-      <w:r>
-        <w:rPr>
-          <w:sz w:val="32"/>
-          <w:szCs w:val="32"/>
-          <w:lang w:val="fr-FR"/>
-        </w:rPr>
-        <w:t xml:space="preserve"> du javascript juste avant &lt;/body&gt; //montrer code</w:t>
-      </w:r>
-    </w:p>
-    <w:p>
+        <w:jc w:val="center"/>
+        <w:rPr>
+          <w:color w:val="00B050"/>
+          <w:sz w:val="28"/>
+          <w:szCs w:val="28"/>
+          <w:lang w:val="fr-FR"/>
+        </w:rPr>
+      </w:pPr>
+      <w:r>
+        <w:rPr>
+          <w:color w:val="00B050"/>
+          <w:sz w:val="28"/>
+          <w:szCs w:val="28"/>
+          <w:lang w:val="fr-FR"/>
+        </w:rPr>
+        <w:t>Chargement du javascript juste avant &lt;/body&gt;</w:t>
+      </w:r>
+    </w:p>
+    <w:p>
+      <w:pPr>
+        <w:ind w:firstLine="720"/>
+        <w:rPr>
+          <w:sz w:val="24"/>
+          <w:szCs w:val="24"/>
+          <w:lang w:val="fr-FR"/>
+        </w:rPr>
+      </w:pPr>
+      <w:r>
+        <w:rPr>
+          <w:sz w:val="24"/>
+          <w:szCs w:val="24"/>
+          <w:lang w:val="fr-FR"/>
+        </w:rPr>
+        <w:t xml:space="preserve">Avant : </w:t>
+      </w:r>
+    </w:p>
+    <w:p>
+      <w:pPr>
+        <w:jc w:val="center"/>
+        <w:rPr>
+          <w:color w:val="00B050"/>
+          <w:sz w:val="28"/>
+          <w:szCs w:val="28"/>
+          <w:lang w:val="fr-FR"/>
+        </w:rPr>
+      </w:pPr>
       <w:r>
         <w:rPr>
           <w:noProof/>
         </w:rPr>
+        <w:drawing>
+          <wp:inline distT="0" distB="0" distL="0" distR="0" wp14:anchorId="5B4F33F6" wp14:editId="5F60E974">
+            <wp:extent cx="4255631" cy="2097230"/>
+            <wp:effectExtent l="0" t="0" r="0" b="0"/>
+            <wp:docPr id="20" name="Picture 20"/>
+            <wp:cNvGraphicFramePr>
+              <a:graphicFrameLocks xmlns:a="http://schemas.openxmlformats.org/drawingml/2006/main" noChangeAspect="1"/>
+            </wp:cNvGraphicFramePr>
+            <a:graphic xmlns:a="http://schemas.openxmlformats.org/drawingml/2006/main">
+              <a:graphicData uri="http://schemas.openxmlformats.org/drawingml/2006/picture">
+                <pic:pic xmlns:pic="http://schemas.openxmlformats.org/drawingml/2006/picture">
+                  <pic:nvPicPr>
+                    <pic:cNvPr id="1" name=""/>
+                    <pic:cNvPicPr/>
+                  </pic:nvPicPr>
+                  <pic:blipFill>
+                    <a:blip r:embed="rId21"/>
+                    <a:stretch>
+                      <a:fillRect/>
+                    </a:stretch>
+                  </pic:blipFill>
+                  <pic:spPr>
+                    <a:xfrm>
+                      <a:off x="0" y="0"/>
+                      <a:ext cx="4295456" cy="2116856"/>
+                    </a:xfrm>
+                    <a:prstGeom prst="rect">
+                      <a:avLst/>
+                    </a:prstGeom>
+                  </pic:spPr>
+                </pic:pic>
+              </a:graphicData>
+            </a:graphic>
+          </wp:inline>
+        </w:drawing>
+      </w:r>
+    </w:p>
+    <w:p>
+      <w:pPr>
+        <w:rPr>
+          <w:color w:val="00B050"/>
+          <w:sz w:val="28"/>
+          <w:szCs w:val="28"/>
+          <w:lang w:val="fr-FR"/>
+        </w:rPr>
+      </w:pPr>
+    </w:p>
+    <w:p>
+      <w:pPr>
+        <w:ind w:firstLine="720"/>
+        <w:rPr>
+          <w:sz w:val="24"/>
+          <w:szCs w:val="24"/>
+          <w:lang w:val="fr-FR"/>
+        </w:rPr>
+      </w:pPr>
+      <w:r>
+        <w:rPr>
+          <w:sz w:val="24"/>
+          <w:szCs w:val="24"/>
+          <w:lang w:val="fr-FR"/>
+        </w:rPr>
+        <w:t>Après :</w:t>
+      </w:r>
+    </w:p>
+    <w:p>
+      <w:pPr>
+        <w:jc w:val="center"/>
+        <w:rPr>
+          <w:color w:val="00B050"/>
+          <w:sz w:val="28"/>
+          <w:szCs w:val="28"/>
+          <w:lang w:val="fr-FR"/>
+        </w:rPr>
+      </w:pPr>
+      <w:r>
+        <w:rPr>
+          <w:noProof/>
+        </w:rPr>
+        <w:drawing>
+          <wp:inline distT="0" distB="0" distL="0" distR="0" wp14:anchorId="535A5222" wp14:editId="56FED38B">
+            <wp:extent cx="4276725" cy="1177397"/>
+            <wp:effectExtent l="0" t="0" r="0" b="3810"/>
+            <wp:docPr id="19" name="Picture 19"/>
+            <wp:cNvGraphicFramePr>
+              <a:graphicFrameLocks xmlns:a="http://schemas.openxmlformats.org/drawingml/2006/main" noChangeAspect="1"/>
+            </wp:cNvGraphicFramePr>
+            <a:graphic xmlns:a="http://schemas.openxmlformats.org/drawingml/2006/main">
+              <a:graphicData uri="http://schemas.openxmlformats.org/drawingml/2006/picture">
+                <pic:pic xmlns:pic="http://schemas.openxmlformats.org/drawingml/2006/picture">
+                  <pic:nvPicPr>
+                    <pic:cNvPr id="1" name=""/>
+                    <pic:cNvPicPr/>
+                  </pic:nvPicPr>
+                  <pic:blipFill>
+                    <a:blip r:embed="rId22"/>
+                    <a:stretch>
+                      <a:fillRect/>
+                    </a:stretch>
+                  </pic:blipFill>
+                  <pic:spPr>
+                    <a:xfrm>
+                      <a:off x="0" y="0"/>
+                      <a:ext cx="4345125" cy="1196228"/>
+                    </a:xfrm>
+                    <a:prstGeom prst="rect">
+                      <a:avLst/>
+                    </a:prstGeom>
+                  </pic:spPr>
+                </pic:pic>
+              </a:graphicData>
+            </a:graphic>
+          </wp:inline>
+        </w:drawing>
+      </w:r>
+    </w:p>
+    <w:p>
+      <w:pPr>
+        <w:jc w:val="center"/>
+        <w:rPr>
+          <w:color w:val="FF0000"/>
+          <w:sz w:val="44"/>
+          <w:szCs w:val="44"/>
+          <w:lang w:val="fr-FR"/>
+        </w:rPr>
+      </w:pPr>
+      <w:r>
+        <w:rPr>
+          <w:color w:val="FF0000"/>
+          <w:sz w:val="44"/>
+          <w:szCs w:val="44"/>
+          <w:lang w:val="fr-FR"/>
+        </w:rPr>
         <w:lastRenderedPageBreak/>
+        <w:t>Comparaison générale du site avant et après optimisation</w:t>
+      </w:r>
+      <w:r>
+        <w:rPr>
+          <w:noProof/>
+        </w:rPr>
         <w:drawing>
-          <wp:inline distT="0" distB="0" distL="0" distR="0" wp14:anchorId="5A2559A2" wp14:editId="03C67D02">
-            <wp:extent cx="5934075" cy="2857500"/>
-            <wp:effectExtent l="0" t="0" r="9525" b="0"/>
+          <wp:inline distT="0" distB="0" distL="0" distR="0" wp14:anchorId="7BA76DBE" wp14:editId="38014612">
+            <wp:extent cx="5281324" cy="2543175"/>
+            <wp:effectExtent l="0" t="0" r="0" b="0"/>
             <wp:docPr id="1" name="Picture 1"/>
             <wp:cNvGraphicFramePr>
               <a:graphicFrameLocks xmlns:a="http://schemas.openxmlformats.org/drawingml/2006/main" noChangeAspect="1"/>
@@ -665,7 +2102,7 @@
                     </pic:cNvPicPr>
                   </pic:nvPicPr>
                   <pic:blipFill>
-                    <a:blip r:embed="rId5">
+                    <a:blip r:embed="rId23">
                       <a:extLst>
                         <a:ext uri="{28A0092B-C50C-407E-A947-70E740481C1C}">
                           <a14:useLocalDpi xmlns:a14="http://schemas.microsoft.com/office/drawing/2010/main" val="0"/>
@@ -680,7 +2117,7 @@
                   <pic:spPr bwMode="auto">
                     <a:xfrm>
                       <a:off x="0" y="0"/>
-                      <a:ext cx="5934075" cy="2857500"/>
+                      <a:ext cx="5341693" cy="2572245"/>
                     </a:xfrm>
                     <a:prstGeom prst="rect">
                       <a:avLst/>
@@ -701,8 +2138,8 @@
           <w:noProof/>
         </w:rPr>
         <w:drawing>
-          <wp:inline distT="0" distB="0" distL="0" distR="0" wp14:anchorId="3402A229" wp14:editId="3BF6A2BE">
-            <wp:extent cx="5943600" cy="3333750"/>
+          <wp:inline distT="0" distB="0" distL="0" distR="0" wp14:anchorId="37C6E526" wp14:editId="07837AF9">
+            <wp:extent cx="5111496" cy="2867025"/>
             <wp:effectExtent l="0" t="0" r="0" b="0"/>
             <wp:docPr id="2" name="Picture 2"/>
             <wp:cNvGraphicFramePr>
@@ -718,7 +2155,7 @@
                     </pic:cNvPicPr>
                   </pic:nvPicPr>
                   <pic:blipFill>
-                    <a:blip r:embed="rId6">
+                    <a:blip r:embed="rId24" cstate="print">
                       <a:extLst>
                         <a:ext uri="{28A0092B-C50C-407E-A947-70E740481C1C}">
                           <a14:useLocalDpi xmlns:a14="http://schemas.microsoft.com/office/drawing/2010/main" val="0"/>
@@ -733,7 +2170,7 @@
                   <pic:spPr bwMode="auto">
                     <a:xfrm>
                       <a:off x="0" y="0"/>
-                      <a:ext cx="5943600" cy="3333750"/>
+                      <a:ext cx="5150822" cy="2889083"/>
                     </a:xfrm>
                     <a:prstGeom prst="rect">
                       <a:avLst/>
@@ -749,15 +2186,19 @@
           </wp:inline>
         </w:drawing>
       </w:r>
+    </w:p>
+    <w:p>
+      <w:pPr>
+        <w:jc w:val="center"/>
+      </w:pPr>
       <w:r>
         <w:rPr>
           <w:noProof/>
         </w:rPr>
-        <w:lastRenderedPageBreak/>
         <w:drawing>
-          <wp:inline distT="0" distB="0" distL="0" distR="0" wp14:anchorId="49C7C479" wp14:editId="19D77B82">
-            <wp:extent cx="5934075" cy="3219450"/>
-            <wp:effectExtent l="0" t="0" r="9525" b="0"/>
+          <wp:inline distT="0" distB="0" distL="0" distR="0" wp14:anchorId="49C7C479" wp14:editId="27A892CD">
+            <wp:extent cx="5196703" cy="2819400"/>
+            <wp:effectExtent l="0" t="0" r="4445" b="0"/>
             <wp:docPr id="3" name="Picture 3"/>
             <wp:cNvGraphicFramePr>
               <a:graphicFrameLocks xmlns:a="http://schemas.openxmlformats.org/drawingml/2006/main" noChangeAspect="1"/>
@@ -772,7 +2213,7 @@
                     </pic:cNvPicPr>
                   </pic:nvPicPr>
                   <pic:blipFill>
-                    <a:blip r:embed="rId7" cstate="print">
+                    <a:blip r:embed="rId25" cstate="print">
                       <a:extLst>
                         <a:ext uri="{28A0092B-C50C-407E-A947-70E740481C1C}">
                           <a14:useLocalDpi xmlns:a14="http://schemas.microsoft.com/office/drawing/2010/main" val="0"/>
@@ -785,9 +2226,9 @@
                     </a:stretch>
                   </pic:blipFill>
                   <pic:spPr bwMode="auto">
-                    <a:xfrm>
+                    <a:xfrm flipV="1">
                       <a:off x="0" y="0"/>
-                      <a:ext cx="5934075" cy="3219450"/>
+                      <a:ext cx="5242525" cy="2844260"/>
                     </a:xfrm>
                     <a:prstGeom prst="rect">
                       <a:avLst/>
@@ -806,7 +2247,7 @@
     </w:p>
     <w:sectPr>
       <w:pgSz w:w="12240" w:h="15840"/>
-      <w:pgMar w:top="1440" w:right="1440" w:bottom="1440" w:left="1440" w:header="720" w:footer="720" w:gutter="0"/>
+      <w:pgMar w:top="720" w:right="720" w:bottom="720" w:left="720" w:header="720" w:footer="720" w:gutter="0"/>
       <w:cols w:space="720"/>
       <w:docGrid w:linePitch="360"/>
     </w:sectPr>

</xml_diff>